<commit_message>
DevOps: AWS_RDS notes added
</commit_message>
<xml_diff>
--- a/AWS/AWS_RDS.docx
+++ b/AWS/AWS_RDS.docx
@@ -582,8 +582,1288 @@
       </w:pPr>
     </w:p>
     <w:p>
+      <w:pPr>
+        <w:rPr>
+          <w:rFonts w:hint="default"/>
+          <w:lang w:val="en-US"/>
+        </w:rPr>
+      </w:pPr>
+      <w:r>
+        <w:rPr>
+          <w:rFonts w:hint="default"/>
+          <w:lang w:val="en-US"/>
+        </w:rPr>
+        <w:t>Create database</w:t>
+      </w:r>
+    </w:p>
+    <w:p>
+      <w:r>
+        <w:drawing>
+          <wp:inline distT="0" distB="0" distL="114300" distR="114300">
+            <wp:extent cx="4251960" cy="1978025"/>
+            <wp:effectExtent l="0" t="0" r="0" b="3175"/>
+            <wp:docPr id="1" name="Picture 1"/>
+            <wp:cNvGraphicFramePr>
+              <a:graphicFrameLocks xmlns:a="http://schemas.openxmlformats.org/drawingml/2006/main" noChangeAspect="1"/>
+            </wp:cNvGraphicFramePr>
+            <a:graphic xmlns:a="http://schemas.openxmlformats.org/drawingml/2006/main">
+              <a:graphicData uri="http://schemas.openxmlformats.org/drawingml/2006/picture">
+                <pic:pic xmlns:pic="http://schemas.openxmlformats.org/drawingml/2006/picture">
+                  <pic:nvPicPr>
+                    <pic:cNvPr id="1" name="Picture 1"/>
+                    <pic:cNvPicPr>
+                      <a:picLocks noChangeAspect="1"/>
+                    </pic:cNvPicPr>
+                  </pic:nvPicPr>
+                  <pic:blipFill>
+                    <a:blip r:embed="rId6"/>
+                    <a:stretch>
+                      <a:fillRect/>
+                    </a:stretch>
+                  </pic:blipFill>
+                  <pic:spPr>
+                    <a:xfrm>
+                      <a:off x="0" y="0"/>
+                      <a:ext cx="4251960" cy="1978025"/>
+                    </a:xfrm>
+                    <a:prstGeom prst="rect">
+                      <a:avLst/>
+                    </a:prstGeom>
+                    <a:noFill/>
+                    <a:ln>
+                      <a:noFill/>
+                    </a:ln>
+                  </pic:spPr>
+                </pic:pic>
+              </a:graphicData>
+            </a:graphic>
+          </wp:inline>
+        </w:drawing>
+      </w:r>
+    </w:p>
+    <w:p/>
+    <w:p>
+      <w:pPr>
+        <w:rPr>
+          <w:rFonts w:hint="default"/>
+          <w:lang w:val="en-US"/>
+        </w:rPr>
+      </w:pPr>
+      <w:r>
+        <w:rPr>
+          <w:rFonts w:hint="default"/>
+          <w:lang w:val="en-US"/>
+        </w:rPr>
+        <w:t>Standard create and MySQL, then free tier, rest default</w:t>
+      </w:r>
+    </w:p>
+    <w:p>
+      <w:r>
+        <w:drawing>
+          <wp:inline distT="0" distB="0" distL="114300" distR="114300">
+            <wp:extent cx="4693285" cy="4080510"/>
+            <wp:effectExtent l="0" t="0" r="635" b="3810"/>
+            <wp:docPr id="2" name="Picture 2"/>
+            <wp:cNvGraphicFramePr>
+              <a:graphicFrameLocks xmlns:a="http://schemas.openxmlformats.org/drawingml/2006/main" noChangeAspect="1"/>
+            </wp:cNvGraphicFramePr>
+            <a:graphic xmlns:a="http://schemas.openxmlformats.org/drawingml/2006/main">
+              <a:graphicData uri="http://schemas.openxmlformats.org/drawingml/2006/picture">
+                <pic:pic xmlns:pic="http://schemas.openxmlformats.org/drawingml/2006/picture">
+                  <pic:nvPicPr>
+                    <pic:cNvPr id="2" name="Picture 2"/>
+                    <pic:cNvPicPr>
+                      <a:picLocks noChangeAspect="1"/>
+                    </pic:cNvPicPr>
+                  </pic:nvPicPr>
+                  <pic:blipFill>
+                    <a:blip r:embed="rId7"/>
+                    <a:stretch>
+                      <a:fillRect/>
+                    </a:stretch>
+                  </pic:blipFill>
+                  <pic:spPr>
+                    <a:xfrm>
+                      <a:off x="0" y="0"/>
+                      <a:ext cx="4693285" cy="4080510"/>
+                    </a:xfrm>
+                    <a:prstGeom prst="rect">
+                      <a:avLst/>
+                    </a:prstGeom>
+                    <a:noFill/>
+                    <a:ln>
+                      <a:noFill/>
+                    </a:ln>
+                  </pic:spPr>
+                </pic:pic>
+              </a:graphicData>
+            </a:graphic>
+          </wp:inline>
+        </w:drawing>
+      </w:r>
+    </w:p>
+    <w:p>
+      <w:r>
+        <w:drawing>
+          <wp:inline distT="0" distB="0" distL="114300" distR="114300">
+            <wp:extent cx="3903345" cy="4338955"/>
+            <wp:effectExtent l="0" t="0" r="13335" b="4445"/>
+            <wp:docPr id="3" name="Picture 3"/>
+            <wp:cNvGraphicFramePr>
+              <a:graphicFrameLocks xmlns:a="http://schemas.openxmlformats.org/drawingml/2006/main" noChangeAspect="1"/>
+            </wp:cNvGraphicFramePr>
+            <a:graphic xmlns:a="http://schemas.openxmlformats.org/drawingml/2006/main">
+              <a:graphicData uri="http://schemas.openxmlformats.org/drawingml/2006/picture">
+                <pic:pic xmlns:pic="http://schemas.openxmlformats.org/drawingml/2006/picture">
+                  <pic:nvPicPr>
+                    <pic:cNvPr id="3" name="Picture 3"/>
+                    <pic:cNvPicPr>
+                      <a:picLocks noChangeAspect="1"/>
+                    </pic:cNvPicPr>
+                  </pic:nvPicPr>
+                  <pic:blipFill>
+                    <a:blip r:embed="rId8"/>
+                    <a:stretch>
+                      <a:fillRect/>
+                    </a:stretch>
+                  </pic:blipFill>
+                  <pic:spPr>
+                    <a:xfrm>
+                      <a:off x="0" y="0"/>
+                      <a:ext cx="3903345" cy="4338955"/>
+                    </a:xfrm>
+                    <a:prstGeom prst="rect">
+                      <a:avLst/>
+                    </a:prstGeom>
+                    <a:noFill/>
+                    <a:ln>
+                      <a:noFill/>
+                    </a:ln>
+                  </pic:spPr>
+                </pic:pic>
+              </a:graphicData>
+            </a:graphic>
+          </wp:inline>
+        </w:drawing>
+      </w:r>
+    </w:p>
+    <w:p/>
+    <w:p>
+      <w:r>
+        <w:drawing>
+          <wp:inline distT="0" distB="0" distL="114300" distR="114300">
+            <wp:extent cx="4784725" cy="4342765"/>
+            <wp:effectExtent l="0" t="0" r="635" b="635"/>
+            <wp:docPr id="4" name="Picture 4"/>
+            <wp:cNvGraphicFramePr>
+              <a:graphicFrameLocks xmlns:a="http://schemas.openxmlformats.org/drawingml/2006/main" noChangeAspect="1"/>
+            </wp:cNvGraphicFramePr>
+            <a:graphic xmlns:a="http://schemas.openxmlformats.org/drawingml/2006/main">
+              <a:graphicData uri="http://schemas.openxmlformats.org/drawingml/2006/picture">
+                <pic:pic xmlns:pic="http://schemas.openxmlformats.org/drawingml/2006/picture">
+                  <pic:nvPicPr>
+                    <pic:cNvPr id="4" name="Picture 4"/>
+                    <pic:cNvPicPr>
+                      <a:picLocks noChangeAspect="1"/>
+                    </pic:cNvPicPr>
+                  </pic:nvPicPr>
+                  <pic:blipFill>
+                    <a:blip r:embed="rId9"/>
+                    <a:stretch>
+                      <a:fillRect/>
+                    </a:stretch>
+                  </pic:blipFill>
+                  <pic:spPr>
+                    <a:xfrm>
+                      <a:off x="0" y="0"/>
+                      <a:ext cx="4784725" cy="4342765"/>
+                    </a:xfrm>
+                    <a:prstGeom prst="rect">
+                      <a:avLst/>
+                    </a:prstGeom>
+                    <a:noFill/>
+                    <a:ln>
+                      <a:noFill/>
+                    </a:ln>
+                  </pic:spPr>
+                </pic:pic>
+              </a:graphicData>
+            </a:graphic>
+          </wp:inline>
+        </w:drawing>
+      </w:r>
+    </w:p>
+    <w:p>
+      <w:pPr>
+        <w:rPr>
+          <w:rFonts w:hint="default"/>
+          <w:lang w:val="en-US"/>
+        </w:rPr>
+      </w:pPr>
+      <w:r>
+        <w:rPr>
+          <w:rFonts w:hint="default"/>
+          <w:lang w:val="en-US"/>
+        </w:rPr>
+        <w:t>Public access: Yes, we can also connect to MySQL DB from desktop workbench</w:t>
+      </w:r>
+    </w:p>
+    <w:p>
+      <w:r>
+        <w:drawing>
+          <wp:inline distT="0" distB="0" distL="114300" distR="114300">
+            <wp:extent cx="4987925" cy="4285615"/>
+            <wp:effectExtent l="0" t="0" r="10795" b="12065"/>
+            <wp:docPr id="5" name="Picture 5"/>
+            <wp:cNvGraphicFramePr>
+              <a:graphicFrameLocks xmlns:a="http://schemas.openxmlformats.org/drawingml/2006/main" noChangeAspect="1"/>
+            </wp:cNvGraphicFramePr>
+            <a:graphic xmlns:a="http://schemas.openxmlformats.org/drawingml/2006/main">
+              <a:graphicData uri="http://schemas.openxmlformats.org/drawingml/2006/picture">
+                <pic:pic xmlns:pic="http://schemas.openxmlformats.org/drawingml/2006/picture">
+                  <pic:nvPicPr>
+                    <pic:cNvPr id="5" name="Picture 5"/>
+                    <pic:cNvPicPr>
+                      <a:picLocks noChangeAspect="1"/>
+                    </pic:cNvPicPr>
+                  </pic:nvPicPr>
+                  <pic:blipFill>
+                    <a:blip r:embed="rId10"/>
+                    <a:stretch>
+                      <a:fillRect/>
+                    </a:stretch>
+                  </pic:blipFill>
+                  <pic:spPr>
+                    <a:xfrm>
+                      <a:off x="0" y="0"/>
+                      <a:ext cx="4987925" cy="4285615"/>
+                    </a:xfrm>
+                    <a:prstGeom prst="rect">
+                      <a:avLst/>
+                    </a:prstGeom>
+                    <a:noFill/>
+                    <a:ln>
+                      <a:noFill/>
+                    </a:ln>
+                  </pic:spPr>
+                </pic:pic>
+              </a:graphicData>
+            </a:graphic>
+          </wp:inline>
+        </w:drawing>
+      </w:r>
+    </w:p>
+    <w:p/>
+    <w:p>
+      <w:pPr>
+        <w:rPr>
+          <w:rFonts w:hint="default"/>
+          <w:lang w:val="en-US"/>
+        </w:rPr>
+      </w:pPr>
+      <w:r>
+        <w:rPr>
+          <w:rFonts w:hint="default"/>
+          <w:lang w:val="en-US"/>
+        </w:rPr>
+        <w:t>We add MySQL/Aurora to the inbound rules</w:t>
+      </w:r>
+    </w:p>
+    <w:p>
+      <w:r>
+        <w:drawing>
+          <wp:inline distT="0" distB="0" distL="114300" distR="114300">
+            <wp:extent cx="5267325" cy="2258060"/>
+            <wp:effectExtent l="0" t="0" r="5715" b="12700"/>
+            <wp:docPr id="6" name="Picture 6"/>
+            <wp:cNvGraphicFramePr>
+              <a:graphicFrameLocks xmlns:a="http://schemas.openxmlformats.org/drawingml/2006/main" noChangeAspect="1"/>
+            </wp:cNvGraphicFramePr>
+            <a:graphic xmlns:a="http://schemas.openxmlformats.org/drawingml/2006/main">
+              <a:graphicData uri="http://schemas.openxmlformats.org/drawingml/2006/picture">
+                <pic:pic xmlns:pic="http://schemas.openxmlformats.org/drawingml/2006/picture">
+                  <pic:nvPicPr>
+                    <pic:cNvPr id="6" name="Picture 6"/>
+                    <pic:cNvPicPr>
+                      <a:picLocks noChangeAspect="1"/>
+                    </pic:cNvPicPr>
+                  </pic:nvPicPr>
+                  <pic:blipFill>
+                    <a:blip r:embed="rId11"/>
+                    <a:stretch>
+                      <a:fillRect/>
+                    </a:stretch>
+                  </pic:blipFill>
+                  <pic:spPr>
+                    <a:xfrm>
+                      <a:off x="0" y="0"/>
+                      <a:ext cx="5267325" cy="2258060"/>
+                    </a:xfrm>
+                    <a:prstGeom prst="rect">
+                      <a:avLst/>
+                    </a:prstGeom>
+                    <a:noFill/>
+                    <a:ln>
+                      <a:noFill/>
+                    </a:ln>
+                  </pic:spPr>
+                </pic:pic>
+              </a:graphicData>
+            </a:graphic>
+          </wp:inline>
+        </w:drawing>
+      </w:r>
+    </w:p>
+    <w:p>
+      <w:r>
+        <w:drawing>
+          <wp:inline distT="0" distB="0" distL="114300" distR="114300">
+            <wp:extent cx="5273675" cy="2729230"/>
+            <wp:effectExtent l="0" t="0" r="14605" b="13970"/>
+            <wp:docPr id="7" name="Picture 7"/>
+            <wp:cNvGraphicFramePr>
+              <a:graphicFrameLocks xmlns:a="http://schemas.openxmlformats.org/drawingml/2006/main" noChangeAspect="1"/>
+            </wp:cNvGraphicFramePr>
+            <a:graphic xmlns:a="http://schemas.openxmlformats.org/drawingml/2006/main">
+              <a:graphicData uri="http://schemas.openxmlformats.org/drawingml/2006/picture">
+                <pic:pic xmlns:pic="http://schemas.openxmlformats.org/drawingml/2006/picture">
+                  <pic:nvPicPr>
+                    <pic:cNvPr id="7" name="Picture 7"/>
+                    <pic:cNvPicPr>
+                      <a:picLocks noChangeAspect="1"/>
+                    </pic:cNvPicPr>
+                  </pic:nvPicPr>
+                  <pic:blipFill>
+                    <a:blip r:embed="rId12"/>
+                    <a:stretch>
+                      <a:fillRect/>
+                    </a:stretch>
+                  </pic:blipFill>
+                  <pic:spPr>
+                    <a:xfrm>
+                      <a:off x="0" y="0"/>
+                      <a:ext cx="5273675" cy="2729230"/>
+                    </a:xfrm>
+                    <a:prstGeom prst="rect">
+                      <a:avLst/>
+                    </a:prstGeom>
+                    <a:noFill/>
+                    <a:ln>
+                      <a:noFill/>
+                    </a:ln>
+                  </pic:spPr>
+                </pic:pic>
+              </a:graphicData>
+            </a:graphic>
+          </wp:inline>
+        </w:drawing>
+      </w:r>
+    </w:p>
+    <w:p/>
+    <w:p>
+      <w:pPr>
+        <w:rPr>
+          <w:rFonts w:hint="default"/>
+          <w:lang w:val="en-US"/>
+        </w:rPr>
+      </w:pPr>
+      <w:r>
+        <w:rPr>
+          <w:rFonts w:hint="default"/>
+          <w:lang w:val="en-US"/>
+        </w:rPr>
+        <w:t>Add Security group</w:t>
+      </w:r>
+    </w:p>
+    <w:p>
+      <w:r>
+        <w:drawing>
+          <wp:inline distT="0" distB="0" distL="114300" distR="114300">
+            <wp:extent cx="5273040" cy="3055620"/>
+            <wp:effectExtent l="0" t="0" r="0" b="7620"/>
+            <wp:docPr id="8" name="Picture 8"/>
+            <wp:cNvGraphicFramePr>
+              <a:graphicFrameLocks xmlns:a="http://schemas.openxmlformats.org/drawingml/2006/main" noChangeAspect="1"/>
+            </wp:cNvGraphicFramePr>
+            <a:graphic xmlns:a="http://schemas.openxmlformats.org/drawingml/2006/main">
+              <a:graphicData uri="http://schemas.openxmlformats.org/drawingml/2006/picture">
+                <pic:pic xmlns:pic="http://schemas.openxmlformats.org/drawingml/2006/picture">
+                  <pic:nvPicPr>
+                    <pic:cNvPr id="8" name="Picture 8"/>
+                    <pic:cNvPicPr>
+                      <a:picLocks noChangeAspect="1"/>
+                    </pic:cNvPicPr>
+                  </pic:nvPicPr>
+                  <pic:blipFill>
+                    <a:blip r:embed="rId13"/>
+                    <a:stretch>
+                      <a:fillRect/>
+                    </a:stretch>
+                  </pic:blipFill>
+                  <pic:spPr>
+                    <a:xfrm>
+                      <a:off x="0" y="0"/>
+                      <a:ext cx="5273040" cy="3055620"/>
+                    </a:xfrm>
+                    <a:prstGeom prst="rect">
+                      <a:avLst/>
+                    </a:prstGeom>
+                    <a:noFill/>
+                    <a:ln>
+                      <a:noFill/>
+                    </a:ln>
+                  </pic:spPr>
+                </pic:pic>
+              </a:graphicData>
+            </a:graphic>
+          </wp:inline>
+        </w:drawing>
+      </w:r>
+    </w:p>
+    <w:p/>
+    <w:p>
+      <w:pPr>
+        <w:rPr>
+          <w:rFonts w:hint="default"/>
+          <w:lang w:val="en-US"/>
+        </w:rPr>
+      </w:pPr>
+      <w:r>
+        <w:rPr>
+          <w:rFonts w:hint="default"/>
+          <w:lang w:val="en-US"/>
+        </w:rPr>
+        <w:t>Add Initial database name no other changes</w:t>
+      </w:r>
+    </w:p>
+    <w:p>
+      <w:r>
+        <w:drawing>
+          <wp:inline distT="0" distB="0" distL="114300" distR="114300">
+            <wp:extent cx="4298950" cy="4864100"/>
+            <wp:effectExtent l="0" t="0" r="13970" b="12700"/>
+            <wp:docPr id="9" name="Picture 9"/>
+            <wp:cNvGraphicFramePr>
+              <a:graphicFrameLocks xmlns:a="http://schemas.openxmlformats.org/drawingml/2006/main" noChangeAspect="1"/>
+            </wp:cNvGraphicFramePr>
+            <a:graphic xmlns:a="http://schemas.openxmlformats.org/drawingml/2006/main">
+              <a:graphicData uri="http://schemas.openxmlformats.org/drawingml/2006/picture">
+                <pic:pic xmlns:pic="http://schemas.openxmlformats.org/drawingml/2006/picture">
+                  <pic:nvPicPr>
+                    <pic:cNvPr id="9" name="Picture 9"/>
+                    <pic:cNvPicPr>
+                      <a:picLocks noChangeAspect="1"/>
+                    </pic:cNvPicPr>
+                  </pic:nvPicPr>
+                  <pic:blipFill>
+                    <a:blip r:embed="rId14"/>
+                    <a:stretch>
+                      <a:fillRect/>
+                    </a:stretch>
+                  </pic:blipFill>
+                  <pic:spPr>
+                    <a:xfrm>
+                      <a:off x="0" y="0"/>
+                      <a:ext cx="4298950" cy="4864100"/>
+                    </a:xfrm>
+                    <a:prstGeom prst="rect">
+                      <a:avLst/>
+                    </a:prstGeom>
+                    <a:noFill/>
+                    <a:ln>
+                      <a:noFill/>
+                    </a:ln>
+                  </pic:spPr>
+                </pic:pic>
+              </a:graphicData>
+            </a:graphic>
+          </wp:inline>
+        </w:drawing>
+      </w:r>
+    </w:p>
+    <w:p/>
+    <w:p>
+      <w:pPr>
+        <w:rPr>
+          <w:rFonts w:hint="default"/>
+          <w:lang w:val="en-US"/>
+        </w:rPr>
+      </w:pPr>
+      <w:r>
+        <w:rPr>
+          <w:rFonts w:hint="default"/>
+          <w:lang w:val="en-US"/>
+        </w:rPr>
+        <w:t>Create Database</w:t>
+      </w:r>
+    </w:p>
+    <w:p>
+      <w:r>
+        <w:drawing>
+          <wp:inline distT="0" distB="0" distL="114300" distR="114300">
+            <wp:extent cx="5271770" cy="2432050"/>
+            <wp:effectExtent l="0" t="0" r="1270" b="6350"/>
+            <wp:docPr id="10" name="Picture 10"/>
+            <wp:cNvGraphicFramePr>
+              <a:graphicFrameLocks xmlns:a="http://schemas.openxmlformats.org/drawingml/2006/main" noChangeAspect="1"/>
+            </wp:cNvGraphicFramePr>
+            <a:graphic xmlns:a="http://schemas.openxmlformats.org/drawingml/2006/main">
+              <a:graphicData uri="http://schemas.openxmlformats.org/drawingml/2006/picture">
+                <pic:pic xmlns:pic="http://schemas.openxmlformats.org/drawingml/2006/picture">
+                  <pic:nvPicPr>
+                    <pic:cNvPr id="10" name="Picture 10"/>
+                    <pic:cNvPicPr>
+                      <a:picLocks noChangeAspect="1"/>
+                    </pic:cNvPicPr>
+                  </pic:nvPicPr>
+                  <pic:blipFill>
+                    <a:blip r:embed="rId15"/>
+                    <a:stretch>
+                      <a:fillRect/>
+                    </a:stretch>
+                  </pic:blipFill>
+                  <pic:spPr>
+                    <a:xfrm>
+                      <a:off x="0" y="0"/>
+                      <a:ext cx="5271770" cy="2432050"/>
+                    </a:xfrm>
+                    <a:prstGeom prst="rect">
+                      <a:avLst/>
+                    </a:prstGeom>
+                    <a:noFill/>
+                    <a:ln>
+                      <a:noFill/>
+                    </a:ln>
+                  </pic:spPr>
+                </pic:pic>
+              </a:graphicData>
+            </a:graphic>
+          </wp:inline>
+        </w:drawing>
+      </w:r>
+    </w:p>
+    <w:p>
+      <w:pPr>
+        <w:rPr>
+          <w:rFonts w:hint="default"/>
+          <w:lang w:val="en-US"/>
+        </w:rPr>
+      </w:pPr>
+      <w:r>
+        <w:rPr>
+          <w:rFonts w:hint="default"/>
+          <w:lang w:val="en-US"/>
+        </w:rPr>
+        <w:t>Practical RDS tasks:</w:t>
+      </w:r>
+    </w:p>
+    <w:p>
+      <w:pPr>
+        <w:rPr>
+          <w:rFonts w:hint="default"/>
+          <w:lang w:val="en-US"/>
+        </w:rPr>
+      </w:pPr>
+      <w:r>
+        <w:rPr>
+          <w:rFonts w:hint="default"/>
+          <w:lang w:val="en-US"/>
+        </w:rPr>
+        <w:t>Create MySQL DB server using RDS</w:t>
+      </w:r>
+    </w:p>
+    <w:p>
+      <w:pPr>
+        <w:rPr>
+          <w:rFonts w:hint="default"/>
+          <w:lang w:val="en-US"/>
+        </w:rPr>
+      </w:pPr>
+      <w:r>
+        <w:rPr>
+          <w:rFonts w:hint="default"/>
+          <w:lang w:val="en-US"/>
+        </w:rPr>
+        <w:t>Standard create</w:t>
+      </w:r>
+    </w:p>
+    <w:p>
+      <w:pPr>
+        <w:rPr>
+          <w:rFonts w:hint="default"/>
+          <w:lang w:val="en-US"/>
+        </w:rPr>
+      </w:pPr>
+      <w:r>
+        <w:rPr>
+          <w:rFonts w:hint="default"/>
+          <w:lang w:val="en-US"/>
+        </w:rPr>
+        <w:t>MySQL option</w:t>
+      </w:r>
+    </w:p>
+    <w:p>
+      <w:pPr>
+        <w:rPr>
+          <w:rFonts w:hint="default"/>
+          <w:lang w:val="en-US"/>
+        </w:rPr>
+      </w:pPr>
+      <w:r>
+        <w:rPr>
+          <w:rFonts w:hint="default"/>
+          <w:lang w:val="en-US"/>
+        </w:rPr>
+        <w:t>Version of MySQL default</w:t>
+      </w:r>
+    </w:p>
+    <w:p>
+      <w:pPr>
+        <w:rPr>
+          <w:rFonts w:hint="default"/>
+          <w:lang w:val="en-US"/>
+        </w:rPr>
+      </w:pPr>
+      <w:r>
+        <w:rPr>
+          <w:rFonts w:hint="default"/>
+          <w:lang w:val="en-US"/>
+        </w:rPr>
+        <w:t>Templates (Free tier)</w:t>
+      </w:r>
+    </w:p>
+    <w:p>
+      <w:pPr>
+        <w:rPr>
+          <w:rFonts w:hint="default"/>
+          <w:lang w:val="en-US"/>
+        </w:rPr>
+      </w:pPr>
+      <w:r>
+        <w:rPr>
+          <w:rFonts w:hint="default"/>
+          <w:lang w:val="en-US"/>
+        </w:rPr>
+        <w:t>Setting --&gt; Enter DB instance identifier, Set Master user name - admin, self-managed, enter password</w:t>
+      </w:r>
+    </w:p>
+    <w:p>
+      <w:pPr>
+        <w:rPr>
+          <w:rFonts w:hint="default"/>
+          <w:lang w:val="en-US"/>
+        </w:rPr>
+      </w:pPr>
+      <w:r>
+        <w:rPr>
+          <w:rFonts w:hint="default"/>
+          <w:lang w:val="en-US"/>
+        </w:rPr>
+        <w:t>Storage - default</w:t>
+      </w:r>
+    </w:p>
+    <w:p>
+      <w:pPr>
+        <w:rPr>
+          <w:rFonts w:hint="default"/>
+          <w:lang w:val="en-US"/>
+        </w:rPr>
+      </w:pPr>
+      <w:r>
+        <w:rPr>
+          <w:rFonts w:hint="default"/>
+          <w:lang w:val="en-US"/>
+        </w:rPr>
+        <w:t>Connectivity - default options</w:t>
+      </w:r>
+    </w:p>
+    <w:p>
+      <w:pPr>
+        <w:rPr>
+          <w:rFonts w:hint="default"/>
+          <w:lang w:val="en-US"/>
+        </w:rPr>
+      </w:pPr>
+      <w:r>
+        <w:rPr>
+          <w:rFonts w:hint="default"/>
+          <w:lang w:val="en-US"/>
+        </w:rPr>
+        <w:t>Public access - Yes</w:t>
+      </w:r>
+    </w:p>
+    <w:p>
+      <w:pPr>
+        <w:rPr>
+          <w:rFonts w:hint="default"/>
+          <w:lang w:val="en-US"/>
+        </w:rPr>
+      </w:pPr>
+      <w:r>
+        <w:rPr>
+          <w:rFonts w:hint="default"/>
+          <w:lang w:val="en-US"/>
+        </w:rPr>
+        <w:t>Security group (Add MySQL in security group)</w:t>
+      </w:r>
+    </w:p>
+    <w:p>
+      <w:pPr>
+        <w:rPr>
+          <w:rFonts w:hint="default"/>
+          <w:lang w:val="en-US"/>
+        </w:rPr>
+      </w:pPr>
+      <w:r>
+        <w:rPr>
+          <w:rFonts w:hint="default"/>
+          <w:lang w:val="en-US"/>
+        </w:rPr>
+        <w:t>Note: Enable MySQL :: 3306 port number in Security group InBound rules</w:t>
+      </w:r>
+    </w:p>
+    <w:p>
+      <w:pPr>
+        <w:rPr>
+          <w:rFonts w:hint="default"/>
+          <w:lang w:val="en-US"/>
+        </w:rPr>
+      </w:pPr>
+      <w:r>
+        <w:rPr>
+          <w:rFonts w:hint="default"/>
+          <w:lang w:val="en-US"/>
+        </w:rPr>
+        <w:t>Additional configuration ---&gt; Database options (enter initial database name)</w:t>
+      </w:r>
+    </w:p>
+    <w:p>
+      <w:pPr>
+        <w:rPr>
+          <w:rFonts w:hint="default"/>
+          <w:lang w:val="en-US"/>
+        </w:rPr>
+      </w:pPr>
+      <w:r>
+        <w:rPr>
+          <w:rFonts w:hint="default"/>
+          <w:lang w:val="en-US"/>
+        </w:rPr>
+        <w:t>Backup ----&gt; based on your need we can edit</w:t>
+      </w:r>
+    </w:p>
+    <w:p>
+      <w:pPr>
+        <w:rPr>
+          <w:rFonts w:hint="default"/>
+          <w:lang w:val="en-US"/>
+        </w:rPr>
+      </w:pPr>
+      <w:r>
+        <w:rPr>
+          <w:rFonts w:hint="default"/>
+          <w:lang w:val="en-US"/>
+        </w:rPr>
+        <w:t xml:space="preserve">Click Create database </w:t>
+      </w:r>
+    </w:p>
+    <w:p>
+      <w:pPr>
+        <w:rPr>
+          <w:rFonts w:hint="default"/>
+          <w:lang w:val="en-US"/>
+        </w:rPr>
+      </w:pPr>
+      <w:r>
+        <w:rPr>
+          <w:rFonts w:hint="default"/>
+          <w:lang w:val="en-US"/>
+        </w:rPr>
+        <w:t>Note: After practice, delete RDS instance to avoid billing</w:t>
+      </w:r>
+    </w:p>
+    <w:p>
+      <w:pPr>
+        <w:rPr>
+          <w:rFonts w:hint="default"/>
+          <w:lang w:val="en-US"/>
+        </w:rPr>
+      </w:pPr>
+    </w:p>
+    <w:p>
+      <w:r>
+        <w:drawing>
+          <wp:inline distT="0" distB="0" distL="114300" distR="114300">
+            <wp:extent cx="5271770" cy="1715770"/>
+            <wp:effectExtent l="0" t="0" r="1270" b="6350"/>
+            <wp:docPr id="11" name="Picture 11"/>
+            <wp:cNvGraphicFramePr>
+              <a:graphicFrameLocks xmlns:a="http://schemas.openxmlformats.org/drawingml/2006/main" noChangeAspect="1"/>
+            </wp:cNvGraphicFramePr>
+            <a:graphic xmlns:a="http://schemas.openxmlformats.org/drawingml/2006/main">
+              <a:graphicData uri="http://schemas.openxmlformats.org/drawingml/2006/picture">
+                <pic:pic xmlns:pic="http://schemas.openxmlformats.org/drawingml/2006/picture">
+                  <pic:nvPicPr>
+                    <pic:cNvPr id="11" name="Picture 11"/>
+                    <pic:cNvPicPr>
+                      <a:picLocks noChangeAspect="1"/>
+                    </pic:cNvPicPr>
+                  </pic:nvPicPr>
+                  <pic:blipFill>
+                    <a:blip r:embed="rId16"/>
+                    <a:stretch>
+                      <a:fillRect/>
+                    </a:stretch>
+                  </pic:blipFill>
+                  <pic:spPr>
+                    <a:xfrm>
+                      <a:off x="0" y="0"/>
+                      <a:ext cx="5271770" cy="1715770"/>
+                    </a:xfrm>
+                    <a:prstGeom prst="rect">
+                      <a:avLst/>
+                    </a:prstGeom>
+                    <a:noFill/>
+                    <a:ln>
+                      <a:noFill/>
+                    </a:ln>
+                  </pic:spPr>
+                </pic:pic>
+              </a:graphicData>
+            </a:graphic>
+          </wp:inline>
+        </w:drawing>
+      </w:r>
+    </w:p>
+    <w:p/>
+    <w:p>
+      <w:pPr>
+        <w:rPr>
+          <w:rFonts w:hint="default"/>
+          <w:lang w:val="en-US"/>
+        </w:rPr>
+      </w:pPr>
+      <w:r>
+        <w:rPr>
+          <w:rFonts w:hint="default"/>
+          <w:lang w:val="en-US"/>
+        </w:rPr>
+        <w:t>Click connection details</w:t>
+      </w:r>
+    </w:p>
+    <w:p>
+      <w:r>
+        <w:drawing>
+          <wp:inline distT="0" distB="0" distL="114300" distR="114300">
+            <wp:extent cx="3977005" cy="2621280"/>
+            <wp:effectExtent l="0" t="0" r="635" b="0"/>
+            <wp:docPr id="12" name="Picture 12"/>
+            <wp:cNvGraphicFramePr>
+              <a:graphicFrameLocks xmlns:a="http://schemas.openxmlformats.org/drawingml/2006/main" noChangeAspect="1"/>
+            </wp:cNvGraphicFramePr>
+            <a:graphic xmlns:a="http://schemas.openxmlformats.org/drawingml/2006/main">
+              <a:graphicData uri="http://schemas.openxmlformats.org/drawingml/2006/picture">
+                <pic:pic xmlns:pic="http://schemas.openxmlformats.org/drawingml/2006/picture">
+                  <pic:nvPicPr>
+                    <pic:cNvPr id="12" name="Picture 12"/>
+                    <pic:cNvPicPr>
+                      <a:picLocks noChangeAspect="1"/>
+                    </pic:cNvPicPr>
+                  </pic:nvPicPr>
+                  <pic:blipFill>
+                    <a:blip r:embed="rId17"/>
+                    <a:stretch>
+                      <a:fillRect/>
+                    </a:stretch>
+                  </pic:blipFill>
+                  <pic:spPr>
+                    <a:xfrm>
+                      <a:off x="0" y="0"/>
+                      <a:ext cx="3977005" cy="2621280"/>
+                    </a:xfrm>
+                    <a:prstGeom prst="rect">
+                      <a:avLst/>
+                    </a:prstGeom>
+                    <a:noFill/>
+                    <a:ln>
+                      <a:noFill/>
+                    </a:ln>
+                  </pic:spPr>
+                </pic:pic>
+              </a:graphicData>
+            </a:graphic>
+          </wp:inline>
+        </w:drawing>
+      </w:r>
+    </w:p>
+    <w:p/>
+    <w:p>
+      <w:pPr>
+        <w:rPr>
+          <w:rFonts w:hint="default"/>
+          <w:lang w:val="en-US"/>
+        </w:rPr>
+      </w:pPr>
+      <w:r>
+        <w:rPr>
+          <w:rFonts w:hint="default"/>
+          <w:lang w:val="en-US"/>
+        </w:rPr>
+        <w:t>Go to MySQL workbench ---&gt; click + button</w:t>
+      </w:r>
+    </w:p>
+    <w:p>
+      <w:pPr>
+        <w:rPr>
+          <w:rFonts w:hint="default"/>
+          <w:lang w:val="en-US"/>
+        </w:rPr>
+      </w:pPr>
+    </w:p>
+    <w:p>
+      <w:pPr>
+        <w:rPr>
+          <w:rFonts w:hint="default"/>
+          <w:lang w:val="en-US"/>
+        </w:rPr>
+      </w:pPr>
+      <w:r>
+        <w:drawing>
+          <wp:inline distT="0" distB="0" distL="114300" distR="114300">
+            <wp:extent cx="4927600" cy="3122295"/>
+            <wp:effectExtent l="0" t="0" r="10160" b="1905"/>
+            <wp:docPr id="13" name="Picture 13"/>
+            <wp:cNvGraphicFramePr>
+              <a:graphicFrameLocks xmlns:a="http://schemas.openxmlformats.org/drawingml/2006/main" noChangeAspect="1"/>
+            </wp:cNvGraphicFramePr>
+            <a:graphic xmlns:a="http://schemas.openxmlformats.org/drawingml/2006/main">
+              <a:graphicData uri="http://schemas.openxmlformats.org/drawingml/2006/picture">
+                <pic:pic xmlns:pic="http://schemas.openxmlformats.org/drawingml/2006/picture">
+                  <pic:nvPicPr>
+                    <pic:cNvPr id="13" name="Picture 13"/>
+                    <pic:cNvPicPr>
+                      <a:picLocks noChangeAspect="1"/>
+                    </pic:cNvPicPr>
+                  </pic:nvPicPr>
+                  <pic:blipFill>
+                    <a:blip r:embed="rId18"/>
+                    <a:stretch>
+                      <a:fillRect/>
+                    </a:stretch>
+                  </pic:blipFill>
+                  <pic:spPr>
+                    <a:xfrm>
+                      <a:off x="0" y="0"/>
+                      <a:ext cx="4927600" cy="3122295"/>
+                    </a:xfrm>
+                    <a:prstGeom prst="rect">
+                      <a:avLst/>
+                    </a:prstGeom>
+                    <a:noFill/>
+                    <a:ln>
+                      <a:noFill/>
+                    </a:ln>
+                  </pic:spPr>
+                </pic:pic>
+              </a:graphicData>
+            </a:graphic>
+          </wp:inline>
+        </w:drawing>
+      </w:r>
+    </w:p>
+    <w:p>
+      <w:pPr>
+        <w:rPr>
+          <w:rFonts w:hint="default"/>
+          <w:lang w:val="en-US"/>
+        </w:rPr>
+      </w:pPr>
+    </w:p>
+    <w:p>
+      <w:pPr>
+        <w:rPr>
+          <w:rFonts w:hint="default"/>
+          <w:lang w:val="en-US"/>
+        </w:rPr>
+      </w:pPr>
+      <w:r>
+        <w:rPr>
+          <w:rFonts w:hint="default"/>
+          <w:lang w:val="en-US"/>
+        </w:rPr>
+        <w:t>Click Test Connection</w:t>
+      </w:r>
+    </w:p>
+    <w:p>
+      <w:pPr>
+        <w:rPr>
+          <w:rFonts w:hint="default"/>
+          <w:lang w:val="en-US"/>
+        </w:rPr>
+      </w:pPr>
+    </w:p>
+    <w:p>
+      <w:r>
+        <w:drawing>
+          <wp:inline distT="0" distB="0" distL="114300" distR="114300">
+            <wp:extent cx="4549775" cy="2858135"/>
+            <wp:effectExtent l="0" t="0" r="6985" b="6985"/>
+            <wp:docPr id="14" name="Picture 14"/>
+            <wp:cNvGraphicFramePr>
+              <a:graphicFrameLocks xmlns:a="http://schemas.openxmlformats.org/drawingml/2006/main" noChangeAspect="1"/>
+            </wp:cNvGraphicFramePr>
+            <a:graphic xmlns:a="http://schemas.openxmlformats.org/drawingml/2006/main">
+              <a:graphicData uri="http://schemas.openxmlformats.org/drawingml/2006/picture">
+                <pic:pic xmlns:pic="http://schemas.openxmlformats.org/drawingml/2006/picture">
+                  <pic:nvPicPr>
+                    <pic:cNvPr id="14" name="Picture 14"/>
+                    <pic:cNvPicPr>
+                      <a:picLocks noChangeAspect="1"/>
+                    </pic:cNvPicPr>
+                  </pic:nvPicPr>
+                  <pic:blipFill>
+                    <a:blip r:embed="rId19"/>
+                    <a:stretch>
+                      <a:fillRect/>
+                    </a:stretch>
+                  </pic:blipFill>
+                  <pic:spPr>
+                    <a:xfrm>
+                      <a:off x="0" y="0"/>
+                      <a:ext cx="4549775" cy="2858135"/>
+                    </a:xfrm>
+                    <a:prstGeom prst="rect">
+                      <a:avLst/>
+                    </a:prstGeom>
+                    <a:noFill/>
+                    <a:ln>
+                      <a:noFill/>
+                    </a:ln>
+                  </pic:spPr>
+                </pic:pic>
+              </a:graphicData>
+            </a:graphic>
+          </wp:inline>
+        </w:drawing>
+      </w:r>
+    </w:p>
+    <w:p/>
+    <w:p>
+      <w:r>
+        <w:drawing>
+          <wp:inline distT="0" distB="0" distL="114300" distR="114300">
+            <wp:extent cx="2331720" cy="2753360"/>
+            <wp:effectExtent l="0" t="0" r="0" b="5080"/>
+            <wp:docPr id="15" name="Picture 15"/>
+            <wp:cNvGraphicFramePr>
+              <a:graphicFrameLocks xmlns:a="http://schemas.openxmlformats.org/drawingml/2006/main" noChangeAspect="1"/>
+            </wp:cNvGraphicFramePr>
+            <a:graphic xmlns:a="http://schemas.openxmlformats.org/drawingml/2006/main">
+              <a:graphicData uri="http://schemas.openxmlformats.org/drawingml/2006/picture">
+                <pic:pic xmlns:pic="http://schemas.openxmlformats.org/drawingml/2006/picture">
+                  <pic:nvPicPr>
+                    <pic:cNvPr id="15" name="Picture 15"/>
+                    <pic:cNvPicPr>
+                      <a:picLocks noChangeAspect="1"/>
+                    </pic:cNvPicPr>
+                  </pic:nvPicPr>
+                  <pic:blipFill>
+                    <a:blip r:embed="rId20"/>
+                    <a:stretch>
+                      <a:fillRect/>
+                    </a:stretch>
+                  </pic:blipFill>
+                  <pic:spPr>
+                    <a:xfrm>
+                      <a:off x="0" y="0"/>
+                      <a:ext cx="2331720" cy="2753360"/>
+                    </a:xfrm>
+                    <a:prstGeom prst="rect">
+                      <a:avLst/>
+                    </a:prstGeom>
+                    <a:noFill/>
+                    <a:ln>
+                      <a:noFill/>
+                    </a:ln>
+                  </pic:spPr>
+                </pic:pic>
+              </a:graphicData>
+            </a:graphic>
+          </wp:inline>
+        </w:drawing>
+      </w:r>
+    </w:p>
+    <w:p/>
+    <w:p>
+      <w:r>
+        <w:drawing>
+          <wp:inline distT="0" distB="0" distL="114300" distR="114300">
+            <wp:extent cx="4757420" cy="2664460"/>
+            <wp:effectExtent l="0" t="0" r="12700" b="2540"/>
+            <wp:docPr id="16" name="Picture 16"/>
+            <wp:cNvGraphicFramePr>
+              <a:graphicFrameLocks xmlns:a="http://schemas.openxmlformats.org/drawingml/2006/main" noChangeAspect="1"/>
+            </wp:cNvGraphicFramePr>
+            <a:graphic xmlns:a="http://schemas.openxmlformats.org/drawingml/2006/main">
+              <a:graphicData uri="http://schemas.openxmlformats.org/drawingml/2006/picture">
+                <pic:pic xmlns:pic="http://schemas.openxmlformats.org/drawingml/2006/picture">
+                  <pic:nvPicPr>
+                    <pic:cNvPr id="16" name="Picture 16"/>
+                    <pic:cNvPicPr>
+                      <a:picLocks noChangeAspect="1"/>
+                    </pic:cNvPicPr>
+                  </pic:nvPicPr>
+                  <pic:blipFill>
+                    <a:blip r:embed="rId21"/>
+                    <a:stretch>
+                      <a:fillRect/>
+                    </a:stretch>
+                  </pic:blipFill>
+                  <pic:spPr>
+                    <a:xfrm>
+                      <a:off x="0" y="0"/>
+                      <a:ext cx="4757420" cy="2664460"/>
+                    </a:xfrm>
+                    <a:prstGeom prst="rect">
+                      <a:avLst/>
+                    </a:prstGeom>
+                    <a:noFill/>
+                    <a:ln>
+                      <a:noFill/>
+                    </a:ln>
+                  </pic:spPr>
+                </pic:pic>
+              </a:graphicData>
+            </a:graphic>
+          </wp:inline>
+        </w:drawing>
+      </w:r>
+    </w:p>
+    <w:p/>
+    <w:p>
+      <w:pPr>
+        <w:rPr>
+          <w:rFonts w:hint="default"/>
+          <w:lang w:val="en-US"/>
+        </w:rPr>
+      </w:pPr>
+      <w:r>
+        <w:rPr>
+          <w:rFonts w:hint="default"/>
+          <w:lang w:val="en-US"/>
+        </w:rPr>
+        <w:t>Whenever we create RDS database, the backup will be created in the S3 bucket</w:t>
+      </w:r>
+    </w:p>
+    <w:p>
+      <w:pPr>
+        <w:rPr>
+          <w:rFonts w:hint="default"/>
+          <w:lang w:val="en-US"/>
+        </w:rPr>
+      </w:pPr>
+    </w:p>
+    <w:p>
+      <w:r>
+        <w:drawing>
+          <wp:inline distT="0" distB="0" distL="114300" distR="114300">
+            <wp:extent cx="5273040" cy="1278255"/>
+            <wp:effectExtent l="0" t="0" r="0" b="1905"/>
+            <wp:docPr id="17" name="Picture 17"/>
+            <wp:cNvGraphicFramePr>
+              <a:graphicFrameLocks xmlns:a="http://schemas.openxmlformats.org/drawingml/2006/main" noChangeAspect="1"/>
+            </wp:cNvGraphicFramePr>
+            <a:graphic xmlns:a="http://schemas.openxmlformats.org/drawingml/2006/main">
+              <a:graphicData uri="http://schemas.openxmlformats.org/drawingml/2006/picture">
+                <pic:pic xmlns:pic="http://schemas.openxmlformats.org/drawingml/2006/picture">
+                  <pic:nvPicPr>
+                    <pic:cNvPr id="17" name="Picture 17"/>
+                    <pic:cNvPicPr>
+                      <a:picLocks noChangeAspect="1"/>
+                    </pic:cNvPicPr>
+                  </pic:nvPicPr>
+                  <pic:blipFill>
+                    <a:blip r:embed="rId22"/>
+                    <a:stretch>
+                      <a:fillRect/>
+                    </a:stretch>
+                  </pic:blipFill>
+                  <pic:spPr>
+                    <a:xfrm>
+                      <a:off x="0" y="0"/>
+                      <a:ext cx="5273040" cy="1278255"/>
+                    </a:xfrm>
+                    <a:prstGeom prst="rect">
+                      <a:avLst/>
+                    </a:prstGeom>
+                    <a:noFill/>
+                    <a:ln>
+                      <a:noFill/>
+                    </a:ln>
+                  </pic:spPr>
+                </pic:pic>
+              </a:graphicData>
+            </a:graphic>
+          </wp:inline>
+        </w:drawing>
+      </w:r>
+    </w:p>
+    <w:p>
+      <w:pPr>
+        <w:rPr>
+          <w:rFonts w:hint="default"/>
+          <w:lang w:val="en-US"/>
+        </w:rPr>
+      </w:pPr>
+      <w:r>
+        <w:rPr>
+          <w:rFonts w:hint="default"/>
+          <w:lang w:val="en-US"/>
+        </w:rPr>
+        <w:t>that’s why it shows “Restore from S3”. Automatically backup is created in S3. Snapshot means backup of database</w:t>
+      </w:r>
+    </w:p>
+    <w:p>
+      <w:pPr>
+        <w:rPr>
+          <w:rFonts w:hint="default"/>
+          <w:lang w:val="en-US"/>
+        </w:rPr>
+      </w:pPr>
+    </w:p>
+    <w:p>
+      <w:pPr>
+        <w:rPr>
+          <w:rFonts w:hint="default"/>
+          <w:lang w:val="en-US"/>
+        </w:rPr>
+      </w:pPr>
       <w:bookmarkStart w:id="0" w:name="_GoBack"/>
       <w:bookmarkEnd w:id="0"/>
+    </w:p>
+    <w:p>
+      <w:pPr>
+        <w:rPr>
+          <w:rFonts w:hint="default"/>
+          <w:lang w:val="en-US"/>
+        </w:rPr>
+      </w:pPr>
+    </w:p>
+    <w:p>
+      <w:pPr>
+        <w:rPr>
+          <w:rFonts w:hint="default"/>
+          <w:lang w:val="en-US"/>
+        </w:rPr>
+      </w:pPr>
+    </w:p>
+    <w:p>
+      <w:pPr>
+        <w:rPr>
+          <w:rFonts w:hint="default"/>
+          <w:lang w:val="en-US"/>
+        </w:rPr>
+      </w:pPr>
     </w:p>
     <w:sectPr>
       <w:pgSz w:w="11906" w:h="16838"/>

</xml_diff>